<commit_message>
updating files from drive
</commit_message>
<xml_diff>
--- a/GDD/GDD.docx
+++ b/GDD/GDD.docx
@@ -6,12 +6,17 @@
       <w:pPr>
         <w:contextualSpacing w:val="0"/>
         <w:jc w:val="center"/>
-      </w:pPr>
-      <w:r>
         <w:rPr>
           <w:b w:val="1"/>
           <w:sz w:val="36"/>
           <w:szCs w:val="36"/>
+        </w:rPr>
+      </w:pPr>
+      <w:r>
+        <w:rPr>
+          <w:b w:val="1"/>
+          <w:sz w:val="36"/>
+          <w:szCs w:val="36"/>
           <w:rtl w:val="0"/>
         </w:rPr>
         <w:t xml:space="preserve">The Red Death’s Masque</w:t>
@@ -20,16 +25,26 @@
     <w:p>
       <w:pPr>
         <w:contextualSpacing w:val="0"/>
-      </w:pPr>
-      <w:r>
-        <w:rPr>
-          <w:rtl w:val="0"/>
-        </w:rPr>
-      </w:r>
-    </w:p>
-    <w:p>
-      <w:pPr>
-        <w:contextualSpacing w:val="0"/>
+        <w:rPr>
+          <w:b w:val="1"/>
+          <w:sz w:val="30"/>
+          <w:szCs w:val="30"/>
+        </w:rPr>
+      </w:pPr>
+      <w:r>
+        <w:rPr>
+          <w:rtl w:val="0"/>
+        </w:rPr>
+      </w:r>
+    </w:p>
+    <w:p>
+      <w:pPr>
+        <w:contextualSpacing w:val="0"/>
+        <w:rPr>
+          <w:b w:val="1"/>
+          <w:sz w:val="30"/>
+          <w:szCs w:val="30"/>
+        </w:rPr>
       </w:pPr>
       <w:r>
         <w:rPr>
@@ -68,20 +83,10 @@
         <w:ind w:left="0" w:firstLine="720"/>
         <w:contextualSpacing w:val="0"/>
         <w:jc w:val="both"/>
-      </w:pPr>
-      <w:r>
         <w:rPr>
           <w:sz w:val="24"/>
           <w:szCs w:val="24"/>
-          <w:rtl w:val="0"/>
-        </w:rPr>
-        <w:t xml:space="preserve">Durante muitos anos uma peste devastou um país. Uma praga terrível com sintomas horríveis que varreu a terra. As vítimas são afligidas por dores agudas, tonturas repentinas, hematidrose e morrem dentro de meia hora. Em uma abadia vive o príncipe “Próspero”, feliz, intrépido e sagaz que se propõe a derrotar a praga, porém, muda de idéia e resolve se refugiar com mil nobres da sua comunidade, para escapar da Morte Vermelha.</w:t>
-      </w:r>
-    </w:p>
-    <w:p>
-      <w:pPr>
-        <w:contextualSpacing w:val="0"/>
-        <w:jc w:val="both"/>
+        </w:rPr>
       </w:pPr>
       <w:r>
         <w:rPr>
@@ -89,6 +94,24 @@
           <w:szCs w:val="24"/>
           <w:rtl w:val="0"/>
         </w:rPr>
+        <w:t xml:space="preserve">Durante muitos anos uma peste devastou um país. Uma praga terrível com sintomas horríveis que varreu a terra. As vítimas são afligidas por dores agudas, tonturas repentinas, hematidrose e morrem dentro de meia hora. Em uma abadia vive o príncipe “Próspero”, feliz, intrépido e sagaz que se propõe a derrotar a praga, porém, muda de idéia e resolve se refugiar com mil nobres da sua comunidade, para escapar da Morte Vermelha.</w:t>
+      </w:r>
+    </w:p>
+    <w:p>
+      <w:pPr>
+        <w:contextualSpacing w:val="0"/>
+        <w:jc w:val="both"/>
+        <w:rPr>
+          <w:sz w:val="24"/>
+          <w:szCs w:val="24"/>
+        </w:rPr>
+      </w:pPr>
+      <w:r>
+        <w:rPr>
+          <w:sz w:val="24"/>
+          <w:szCs w:val="24"/>
+          <w:rtl w:val="0"/>
+        </w:rPr>
         <w:tab/>
         <w:t xml:space="preserve">Próspero e sua corte são indiferentes sobre o sofrimento da população. Eles pretendem aguardar o fim da praga, em luxo e segurança atrás das paredes de seu refúgio seguro, tendo soldado as portas fechadas. Uma noite, Próspero resolve dar uma festa para entreter seus convidados, mas Próspero percebe uma figura em um manto escuro e salpicado de sangue, parecido com uma mortalha funerária. A máscara da figura assemelha-se à face rígida de um cadáver e exibe os traços da Morte Vermelha. O Príncipe exige saber a identidade do convidado misterioso para que possa expulsá-lo. Os convidados ficaram com muito medo.</w:t>
       </w:r>
@@ -97,11 +120,15 @@
       <w:pPr>
         <w:contextualSpacing w:val="0"/>
         <w:jc w:val="both"/>
-      </w:pPr>
-      <w:r>
         <w:rPr>
           <w:sz w:val="24"/>
           <w:szCs w:val="24"/>
+        </w:rPr>
+      </w:pPr>
+      <w:r>
+        <w:rPr>
+          <w:sz w:val="24"/>
+          <w:szCs w:val="24"/>
           <w:rtl w:val="0"/>
         </w:rPr>
         <w:tab/>
@@ -112,11 +139,15 @@
       <w:pPr>
         <w:contextualSpacing w:val="0"/>
         <w:jc w:val="both"/>
-      </w:pPr>
-      <w:r>
         <w:rPr>
           <w:sz w:val="24"/>
           <w:szCs w:val="24"/>
+        </w:rPr>
+      </w:pPr>
+      <w:r>
+        <w:rPr>
+          <w:sz w:val="24"/>
+          <w:szCs w:val="24"/>
           <w:rtl w:val="0"/>
         </w:rPr>
         <w:tab/>
@@ -127,11 +158,15 @@
       <w:pPr>
         <w:contextualSpacing w:val="0"/>
         <w:jc w:val="both"/>
-      </w:pPr>
-      <w:r>
         <w:rPr>
           <w:sz w:val="24"/>
           <w:szCs w:val="24"/>
+        </w:rPr>
+      </w:pPr>
+      <w:r>
+        <w:rPr>
+          <w:sz w:val="24"/>
+          <w:szCs w:val="24"/>
           <w:rtl w:val="0"/>
         </w:rPr>
         <w:tab/>
@@ -141,6 +176,10 @@
     <w:p>
       <w:pPr>
         <w:contextualSpacing w:val="0"/>
+        <w:rPr>
+          <w:sz w:val="26"/>
+          <w:szCs w:val="26"/>
+        </w:rPr>
       </w:pPr>
       <w:r>
         <w:rPr>
@@ -241,16 +280,22 @@
     <w:p>
       <w:pPr>
         <w:contextualSpacing w:val="0"/>
-      </w:pPr>
-      <w:r>
-        <w:rPr>
-          <w:rtl w:val="0"/>
-        </w:rPr>
-      </w:r>
-    </w:p>
-    <w:p>
-      <w:pPr>
-        <w:contextualSpacing w:val="0"/>
+        <w:rPr/>
+      </w:pPr>
+      <w:r>
+        <w:rPr>
+          <w:rtl w:val="0"/>
+        </w:rPr>
+      </w:r>
+    </w:p>
+    <w:p>
+      <w:pPr>
+        <w:contextualSpacing w:val="0"/>
+        <w:rPr>
+          <w:b w:val="1"/>
+          <w:sz w:val="30"/>
+          <w:szCs w:val="30"/>
+        </w:rPr>
       </w:pPr>
       <w:r>
         <w:rPr>
@@ -290,6 +335,10 @@
         <w:ind w:firstLine="720"/>
         <w:contextualSpacing w:val="0"/>
         <w:jc w:val="both"/>
+        <w:rPr>
+          <w:sz w:val="26"/>
+          <w:szCs w:val="26"/>
+        </w:rPr>
       </w:pPr>
       <w:r>
         <w:rPr>
@@ -305,6 +354,10 @@
         <w:ind w:firstLine="720"/>
         <w:contextualSpacing w:val="0"/>
         <w:jc w:val="both"/>
+        <w:rPr>
+          <w:sz w:val="26"/>
+          <w:szCs w:val="26"/>
+        </w:rPr>
       </w:pPr>
       <w:r>
         <w:rPr>
@@ -328,6 +381,10 @@
         <w:ind w:firstLine="720"/>
         <w:contextualSpacing w:val="0"/>
         <w:jc w:val="both"/>
+        <w:rPr>
+          <w:sz w:val="26"/>
+          <w:szCs w:val="26"/>
+        </w:rPr>
       </w:pPr>
       <w:r>
         <w:rPr>
@@ -343,6 +400,10 @@
         <w:ind w:firstLine="720"/>
         <w:contextualSpacing w:val="0"/>
         <w:jc w:val="both"/>
+        <w:rPr>
+          <w:sz w:val="26"/>
+          <w:szCs w:val="26"/>
+        </w:rPr>
       </w:pPr>
       <w:r>
         <w:rPr>
@@ -359,6 +420,10 @@
         <w:ind w:firstLine="720"/>
         <w:contextualSpacing w:val="0"/>
         <w:jc w:val="both"/>
+        <w:rPr>
+          <w:sz w:val="26"/>
+          <w:szCs w:val="26"/>
+        </w:rPr>
       </w:pPr>
       <w:r>
         <w:rPr>
@@ -375,6 +440,10 @@
         <w:ind w:firstLine="720"/>
         <w:contextualSpacing w:val="0"/>
         <w:jc w:val="both"/>
+        <w:rPr>
+          <w:sz w:val="26"/>
+          <w:szCs w:val="26"/>
+        </w:rPr>
       </w:pPr>
       <w:r>
         <w:rPr>
@@ -389,6 +458,10 @@
       <w:pPr>
         <w:ind w:firstLine="720"/>
         <w:contextualSpacing w:val="0"/>
+        <w:rPr>
+          <w:sz w:val="26"/>
+          <w:szCs w:val="26"/>
+        </w:rPr>
       </w:pPr>
       <w:r>
         <w:rPr>
@@ -411,6 +484,10 @@
       <w:pPr>
         <w:ind w:left="0" w:firstLine="0"/>
         <w:contextualSpacing w:val="0"/>
+        <w:rPr>
+          <w:sz w:val="26"/>
+          <w:szCs w:val="26"/>
+        </w:rPr>
       </w:pPr>
       <w:r>
         <w:rPr>
@@ -434,16 +511,24 @@
       <w:pPr>
         <w:ind w:left="0" w:firstLine="0"/>
         <w:contextualSpacing w:val="0"/>
-      </w:pPr>
-      <w:r>
-        <w:rPr>
-          <w:rtl w:val="0"/>
-        </w:rPr>
-      </w:r>
-    </w:p>
-    <w:p>
-      <w:pPr>
-        <w:contextualSpacing w:val="0"/>
+        <w:rPr>
+          <w:sz w:val="26"/>
+          <w:szCs w:val="26"/>
+        </w:rPr>
+      </w:pPr>
+      <w:r>
+        <w:rPr>
+          <w:rtl w:val="0"/>
+        </w:rPr>
+      </w:r>
+    </w:p>
+    <w:p>
+      <w:pPr>
+        <w:contextualSpacing w:val="0"/>
+        <w:rPr>
+          <w:sz w:val="26"/>
+          <w:szCs w:val="26"/>
+        </w:rPr>
       </w:pPr>
       <w:r>
         <w:rPr>
@@ -459,128 +544,25 @@
         <w:ind w:firstLine="720"/>
         <w:contextualSpacing w:val="0"/>
         <w:jc w:val="both"/>
-      </w:pPr>
-      <w:r>
-        <w:rPr>
-          <w:rtl w:val="0"/>
-        </w:rPr>
-      </w:r>
-    </w:p>
-    <w:p>
-      <w:pPr>
-        <w:contextualSpacing w:val="0"/>
-      </w:pPr>
-      <w:r>
+        <w:rPr>
+          <w:sz w:val="26"/>
+          <w:szCs w:val="26"/>
+        </w:rPr>
+      </w:pPr>
+      <w:r>
+        <w:rPr>
+          <w:rtl w:val="0"/>
+        </w:rPr>
+      </w:r>
+    </w:p>
+    <w:p>
+      <w:pPr>
+        <w:contextualSpacing w:val="0"/>
         <w:rPr>
           <w:b w:val="1"/>
           <w:sz w:val="30"/>
           <w:szCs w:val="30"/>
-          <w:rtl w:val="0"/>
-        </w:rPr>
-        <w:t xml:space="preserve">Personagens e suas Mecânicas</w:t>
-      </w:r>
-    </w:p>
-    <w:p>
-      <w:pPr>
-        <w:ind w:firstLine="720"/>
-        <w:contextualSpacing w:val="0"/>
-        <w:jc w:val="both"/>
-      </w:pPr>
-      <w:r>
-        <w:rPr>
-          <w:sz w:val="26"/>
-          <w:szCs w:val="26"/>
-          <w:rtl w:val="0"/>
-        </w:rPr>
-        <w:t xml:space="preserve">Príncipe Próspero é o personagem principal, devido a morte de seu pai, acabou por herdar a coroa, porém havia acabado de entrar na idade adulta, rapaz bonito, cheio de vida, mas muito mimado, devido ter tudo que queria e no momento que desejava. Tratava mal os servi sais da abadia e era muito prepotente e ignorante. Desde então governa a cidade ao seu modo, tomando na maioria das vezes, decisões que causam problemas para a comunidade, muitos moradores dizem que o príncipe ainda não tinha idade para assumir uma responsabilidade tão grande. </w:t>
-      </w:r>
-    </w:p>
-    <w:p>
-      <w:pPr>
-        <w:ind w:firstLine="720"/>
-        <w:contextualSpacing w:val="0"/>
-        <w:jc w:val="both"/>
-      </w:pPr>
-      <w:r>
-        <w:rPr>
-          <w:sz w:val="26"/>
-          <w:szCs w:val="26"/>
-          <w:rtl w:val="0"/>
-        </w:rPr>
-        <w:t xml:space="preserve">O príncipe se movimenta de um lado para outro, interage com objetos para e fala quando necessário. </w:t>
-      </w:r>
-    </w:p>
-    <w:p>
-      <w:pPr>
-        <w:ind w:firstLine="720"/>
-        <w:contextualSpacing w:val="0"/>
-        <w:jc w:val="both"/>
-      </w:pPr>
-      <w:r>
-        <w:rPr>
-          <w:sz w:val="26"/>
-          <w:szCs w:val="26"/>
-          <w:rtl w:val="0"/>
-        </w:rPr>
-        <w:t xml:space="preserve">Casais do Salão são as pessoas ricas que moram na comunidade, ambos os casais são pessoas da mesma idade do príncipe e possuem modos parecidos com o do príncipe, acreditam que seja porque também são ricos. O rei planejou refugia-los na abadia, até que a praga que assola a cidade, não existisse mais.  </w:t>
-      </w:r>
-    </w:p>
-    <w:p>
-      <w:pPr>
-        <w:ind w:firstLine="720"/>
-        <w:contextualSpacing w:val="0"/>
-        <w:jc w:val="both"/>
-      </w:pPr>
-      <w:r>
-        <w:rPr>
-          <w:sz w:val="26"/>
-          <w:szCs w:val="26"/>
-          <w:rtl w:val="0"/>
-        </w:rPr>
-        <w:t xml:space="preserve">Os casais estarão apenas dançando e aproveitando a festa. </w:t>
-      </w:r>
-    </w:p>
-    <w:p>
-      <w:pPr>
-        <w:ind w:firstLine="720"/>
-        <w:contextualSpacing w:val="0"/>
-      </w:pPr>
-      <w:r>
-        <w:rPr>
-          <w:sz w:val="26"/>
-          <w:szCs w:val="26"/>
-          <w:rtl w:val="0"/>
-        </w:rPr>
-        <w:t xml:space="preserve">O Convidado é representado por uma figura magra, que entra na abadia para assombrar a todos, mas está disfarçado com uma túnica e uma  máscara que representa o rosto de um cadáver. Não se sabe de onde este convidado saiu.</w:t>
-      </w:r>
-    </w:p>
-    <w:p>
-      <w:pPr>
-        <w:ind w:firstLine="720"/>
-        <w:contextualSpacing w:val="0"/>
-      </w:pPr>
-      <w:r>
-        <w:rPr>
-          <w:sz w:val="26"/>
-          <w:szCs w:val="26"/>
-          <w:rtl w:val="0"/>
-        </w:rPr>
-        <w:t xml:space="preserve">O convidado apenas se esconderá do príncipe e somente aparecerá quando for encontrado pelo príncipe, e assim fará uma pergunta ao príncipe que decidirá o futuro de todos.</w:t>
-      </w:r>
-    </w:p>
-    <w:p>
-      <w:pPr>
-        <w:contextualSpacing w:val="0"/>
-      </w:pPr>
-      <w:r>
-        <w:rPr>
-          <w:rtl w:val="0"/>
-        </w:rPr>
-      </w:r>
-    </w:p>
-    <w:p>
-      <w:pPr>
-        <w:contextualSpacing w:val="0"/>
+        </w:rPr>
       </w:pPr>
       <w:r>
         <w:rPr>
@@ -589,76 +571,251 @@
           <w:szCs w:val="30"/>
           <w:rtl w:val="0"/>
         </w:rPr>
-        <w:t xml:space="preserve">GamePlay</w:t>
-      </w:r>
-    </w:p>
-    <w:p>
-      <w:pPr>
-        <w:contextualSpacing w:val="0"/>
-      </w:pPr>
-      <w:r>
-        <w:rPr>
-          <w:sz w:val="26"/>
-          <w:szCs w:val="26"/>
-          <w:rtl w:val="0"/>
-        </w:rPr>
-        <w:tab/>
-        <w:t xml:space="preserve">The Red Death’s Masque é um jogo dividido por níveis, onde conforme o jogador avança na história, ele percebe que o clima de suspense e terror aumenta. Os cenários que o jogador encontrará, são salões e corredores de uma abadia, após um convidado aparecer dentro desta abadia, cada cômodo terá uma cor, que com certeza devem ter alguma ligação com o jogo. Além das cores, o jogador terá puzzles para resolver em alguns salões da abadia, invocando a inteligência e raciocínio do jogador. O ápice do jogo é quando o príncipe próspero encontra o convidado.</w:t>
-      </w:r>
-    </w:p>
-    <w:p>
-      <w:pPr>
-        <w:contextualSpacing w:val="0"/>
-      </w:pPr>
-      <w:r>
-        <w:rPr>
-          <w:rtl w:val="0"/>
-        </w:rPr>
-      </w:r>
-    </w:p>
-    <w:p>
-      <w:pPr>
-        <w:contextualSpacing w:val="0"/>
-      </w:pPr>
-      <w:r>
+        <w:t xml:space="preserve">Personagens e suas Mecânicas</w:t>
+      </w:r>
+    </w:p>
+    <w:p>
+      <w:pPr>
+        <w:ind w:firstLine="720"/>
+        <w:contextualSpacing w:val="0"/>
+        <w:jc w:val="both"/>
+        <w:rPr>
+          <w:sz w:val="26"/>
+          <w:szCs w:val="26"/>
+        </w:rPr>
+      </w:pPr>
+      <w:r>
+        <w:rPr>
+          <w:sz w:val="26"/>
+          <w:szCs w:val="26"/>
+          <w:rtl w:val="0"/>
+        </w:rPr>
+        <w:t xml:space="preserve">Príncipe Próspero é o personagem principal, devido a morte de seu pai, acabou por herdar a coroa, porém havia acabado de entrar na idade adulta, rapaz bonito, cheio de vida, mas muito mimado, devido ter tudo que queria e no momento que desejava. Tratava mal os servi sais da abadia e era muito prepotente e ignorante. Desde então governa a cidade ao seu modo, tomando na maioria das vezes, decisões que causam problemas para a comunidade, muitos moradores dizem que o príncipe ainda não tinha idade para assumir uma responsabilidade tão grande. </w:t>
+      </w:r>
+    </w:p>
+    <w:p>
+      <w:pPr>
+        <w:ind w:firstLine="720"/>
+        <w:contextualSpacing w:val="0"/>
+        <w:jc w:val="both"/>
+        <w:rPr>
+          <w:sz w:val="26"/>
+          <w:szCs w:val="26"/>
+        </w:rPr>
+      </w:pPr>
+      <w:r>
+        <w:rPr>
+          <w:sz w:val="26"/>
+          <w:szCs w:val="26"/>
+          <w:rtl w:val="0"/>
+        </w:rPr>
+        <w:t xml:space="preserve">O príncipe se movimenta de um lado para outro, interage com objetos para e fala quando necessário. </w:t>
+      </w:r>
+    </w:p>
+    <w:p>
+      <w:pPr>
+        <w:ind w:firstLine="720"/>
+        <w:contextualSpacing w:val="0"/>
+        <w:jc w:val="both"/>
+        <w:rPr>
+          <w:sz w:val="26"/>
+          <w:szCs w:val="26"/>
+        </w:rPr>
+      </w:pPr>
+      <w:r>
+        <w:rPr>
+          <w:sz w:val="26"/>
+          <w:szCs w:val="26"/>
+          <w:rtl w:val="0"/>
+        </w:rPr>
+        <w:t xml:space="preserve">Casais do Salão são as pessoas ricas que moram na comunidade, ambos os casais são pessoas da mesma idade do príncipe e possuem modos parecidos com o do príncipe, acreditam que seja porque também são ricos. O rei planejou refugia-los na abadia, até que a praga que assola a cidade, não existisse mais.  </w:t>
+      </w:r>
+    </w:p>
+    <w:p>
+      <w:pPr>
+        <w:ind w:firstLine="720"/>
+        <w:contextualSpacing w:val="0"/>
+        <w:jc w:val="both"/>
+        <w:rPr>
+          <w:sz w:val="26"/>
+          <w:szCs w:val="26"/>
+        </w:rPr>
+      </w:pPr>
+      <w:r>
+        <w:rPr>
+          <w:sz w:val="26"/>
+          <w:szCs w:val="26"/>
+          <w:rtl w:val="0"/>
+        </w:rPr>
+        <w:t xml:space="preserve">Os casais estarão apenas dançando e aproveitando a festa. </w:t>
+      </w:r>
+    </w:p>
+    <w:p>
+      <w:pPr>
+        <w:ind w:firstLine="720"/>
+        <w:contextualSpacing w:val="0"/>
+        <w:rPr>
+          <w:sz w:val="26"/>
+          <w:szCs w:val="26"/>
+        </w:rPr>
+      </w:pPr>
+      <w:r>
+        <w:rPr>
+          <w:sz w:val="26"/>
+          <w:szCs w:val="26"/>
+          <w:rtl w:val="0"/>
+        </w:rPr>
+        <w:t xml:space="preserve">O Convidado é representado por uma figura magra, que entra na abadia para assombrar a todos, mas está disfarçado com uma túnica e uma  máscara que representa o rosto de um cadáver. Não se sabe de onde este convidado saiu.</w:t>
+      </w:r>
+    </w:p>
+    <w:p>
+      <w:pPr>
+        <w:ind w:firstLine="720"/>
+        <w:contextualSpacing w:val="0"/>
+        <w:rPr>
+          <w:sz w:val="26"/>
+          <w:szCs w:val="26"/>
+        </w:rPr>
+      </w:pPr>
+      <w:r>
+        <w:rPr>
+          <w:sz w:val="26"/>
+          <w:szCs w:val="26"/>
+          <w:rtl w:val="0"/>
+        </w:rPr>
+        <w:t xml:space="preserve">O convidado apenas se esconderá do príncipe e somente aparecerá quando for encontrado pelo príncipe, e assim fará uma pergunta ao príncipe que decidirá o futuro de todos.</w:t>
+      </w:r>
+    </w:p>
+    <w:p>
+      <w:pPr>
+        <w:contextualSpacing w:val="0"/>
         <w:rPr>
           <w:b w:val="1"/>
           <w:sz w:val="30"/>
           <w:szCs w:val="30"/>
-          <w:rtl w:val="0"/>
-        </w:rPr>
-        <w:t xml:space="preserve">Arte</w:t>
-      </w:r>
-    </w:p>
-    <w:p>
-      <w:pPr>
-        <w:contextualSpacing w:val="0"/>
-      </w:pPr>
-      <w:r>
-        <w:rPr>
-          <w:rtl w:val="0"/>
-        </w:rPr>
-      </w:r>
-    </w:p>
-    <w:p>
-      <w:pPr>
-        <w:contextualSpacing w:val="0"/>
-      </w:pPr>
-      <w:r>
-        <w:rPr>
-          <w:rtl w:val="0"/>
-        </w:rPr>
-      </w:r>
-    </w:p>
-    <w:p>
-      <w:pPr>
-        <w:contextualSpacing w:val="0"/>
-      </w:pPr>
-      <w:r>
+        </w:rPr>
+      </w:pPr>
+      <w:r>
+        <w:rPr>
+          <w:rtl w:val="0"/>
+        </w:rPr>
+      </w:r>
+    </w:p>
+    <w:p>
+      <w:pPr>
+        <w:contextualSpacing w:val="0"/>
         <w:rPr>
           <w:b w:val="1"/>
           <w:sz w:val="30"/>
           <w:szCs w:val="30"/>
+        </w:rPr>
+      </w:pPr>
+      <w:r>
+        <w:rPr>
+          <w:b w:val="1"/>
+          <w:sz w:val="30"/>
+          <w:szCs w:val="30"/>
+          <w:rtl w:val="0"/>
+        </w:rPr>
+        <w:t xml:space="preserve">GamePlay</w:t>
+      </w:r>
+    </w:p>
+    <w:p>
+      <w:pPr>
+        <w:contextualSpacing w:val="0"/>
+        <w:rPr>
+          <w:sz w:val="26"/>
+          <w:szCs w:val="26"/>
+        </w:rPr>
+      </w:pPr>
+      <w:r>
+        <w:rPr>
+          <w:sz w:val="26"/>
+          <w:szCs w:val="26"/>
+          <w:rtl w:val="0"/>
+        </w:rPr>
+        <w:tab/>
+        <w:t xml:space="preserve">The Red Death’s Masque é um jogo dividido por níveis, onde conforme o jogador avança na história, ele percebe que o clima de suspense e terror aumenta. Os cenários que o jogador encontrará, são salões e corredores de uma abadia, após um convidado aparecer dentro desta abadia, cada cômodo terá uma cor, que com certeza devem ter alguma ligação com o jogo. Além das cores, o jogador terá puzzles para resolver em alguns salões da abadia, invocando a inteligência e raciocínio do jogador. O ápice do jogo é quando o príncipe próspero encontra o convidado.</w:t>
+      </w:r>
+    </w:p>
+    <w:p>
+      <w:pPr>
+        <w:contextualSpacing w:val="0"/>
+        <w:rPr>
+          <w:b w:val="1"/>
+          <w:sz w:val="30"/>
+          <w:szCs w:val="30"/>
+        </w:rPr>
+      </w:pPr>
+      <w:r>
+        <w:rPr>
+          <w:rtl w:val="0"/>
+        </w:rPr>
+      </w:r>
+    </w:p>
+    <w:p>
+      <w:pPr>
+        <w:contextualSpacing w:val="0"/>
+        <w:rPr>
+          <w:b w:val="1"/>
+          <w:sz w:val="30"/>
+          <w:szCs w:val="30"/>
+        </w:rPr>
+      </w:pPr>
+      <w:r>
+        <w:rPr>
+          <w:b w:val="1"/>
+          <w:sz w:val="30"/>
+          <w:szCs w:val="30"/>
+          <w:rtl w:val="0"/>
+        </w:rPr>
+        <w:t xml:space="preserve">Arte</w:t>
+      </w:r>
+    </w:p>
+    <w:p>
+      <w:pPr>
+        <w:contextualSpacing w:val="0"/>
+        <w:rPr>
+          <w:b w:val="1"/>
+          <w:sz w:val="30"/>
+          <w:szCs w:val="30"/>
+        </w:rPr>
+      </w:pPr>
+      <w:r>
+        <w:rPr>
+          <w:rtl w:val="0"/>
+        </w:rPr>
+      </w:r>
+    </w:p>
+    <w:p>
+      <w:pPr>
+        <w:contextualSpacing w:val="0"/>
+        <w:rPr>
+          <w:b w:val="1"/>
+          <w:sz w:val="30"/>
+          <w:szCs w:val="30"/>
+        </w:rPr>
+      </w:pPr>
+      <w:r>
+        <w:rPr>
+          <w:rtl w:val="0"/>
+        </w:rPr>
+      </w:r>
+    </w:p>
+    <w:p>
+      <w:pPr>
+        <w:contextualSpacing w:val="0"/>
+        <w:rPr>
+          <w:b w:val="1"/>
+          <w:sz w:val="30"/>
+          <w:szCs w:val="30"/>
+        </w:rPr>
+      </w:pPr>
+      <w:r>
+        <w:rPr>
+          <w:b w:val="1"/>
+          <w:sz w:val="30"/>
+          <w:szCs w:val="30"/>
           <w:rtl w:val="0"/>
         </w:rPr>
         <w:t xml:space="preserve">Cronograma</w:t>
@@ -667,6 +824,11 @@
     <w:p>
       <w:pPr>
         <w:contextualSpacing w:val="0"/>
+        <w:rPr>
+          <w:b w:val="1"/>
+          <w:sz w:val="26"/>
+          <w:szCs w:val="26"/>
+        </w:rPr>
       </w:pPr>
       <w:r>
         <w:rPr>
@@ -728,36 +890,11 @@
               <w:ind w:left="0" w:right="0" w:firstLine="0"/>
               <w:contextualSpacing w:val="0"/>
               <w:jc w:val="left"/>
-            </w:pPr>
-            <w:r>
               <w:rPr>
                 <w:b w:val="1"/>
                 <w:sz w:val="24"/>
                 <w:szCs w:val="24"/>
-                <w:rtl w:val="0"/>
-              </w:rPr>
-              <w:t xml:space="preserve">Etapa</w:t>
-            </w:r>
-          </w:p>
-        </w:tc>
-        <w:tc>
-          <w:tcPr>
-            <w:tcMar>
-              <w:top w:w="100.0" w:type="dxa"/>
-              <w:left w:w="100.0" w:type="dxa"/>
-              <w:bottom w:w="100.0" w:type="dxa"/>
-              <w:right w:w="100.0" w:type="dxa"/>
-            </w:tcMar>
-          </w:tcPr>
-          <w:p>
-            <w:pPr>
-              <w:keepNext w:val="0"/>
-              <w:keepLines w:val="0"/>
-              <w:widowControl w:val="0"/>
-              <w:spacing w:after="0" w:before="0" w:line="240" w:lineRule="auto"/>
-              <w:ind w:left="0" w:right="0" w:firstLine="0"/>
-              <w:contextualSpacing w:val="0"/>
-              <w:jc w:val="left"/>
+              </w:rPr>
             </w:pPr>
             <w:r>
               <w:rPr>
@@ -766,7 +903,7 @@
                 <w:szCs w:val="24"/>
                 <w:rtl w:val="0"/>
               </w:rPr>
-              <w:t xml:space="preserve">Atividades</w:t>
+              <w:t xml:space="preserve">Etapa</w:t>
             </w:r>
           </w:p>
         </w:tc>
@@ -788,36 +925,11 @@
               <w:ind w:left="0" w:right="0" w:firstLine="0"/>
               <w:contextualSpacing w:val="0"/>
               <w:jc w:val="left"/>
-            </w:pPr>
-            <w:r>
               <w:rPr>
                 <w:b w:val="1"/>
                 <w:sz w:val="24"/>
                 <w:szCs w:val="24"/>
-                <w:rtl w:val="0"/>
-              </w:rPr>
-              <w:t xml:space="preserve">Sem1</w:t>
-            </w:r>
-          </w:p>
-        </w:tc>
-        <w:tc>
-          <w:tcPr>
-            <w:tcMar>
-              <w:top w:w="100.0" w:type="dxa"/>
-              <w:left w:w="100.0" w:type="dxa"/>
-              <w:bottom w:w="100.0" w:type="dxa"/>
-              <w:right w:w="100.0" w:type="dxa"/>
-            </w:tcMar>
-          </w:tcPr>
-          <w:p>
-            <w:pPr>
-              <w:keepNext w:val="0"/>
-              <w:keepLines w:val="0"/>
-              <w:widowControl w:val="0"/>
-              <w:spacing w:after="0" w:before="0" w:line="240" w:lineRule="auto"/>
-              <w:ind w:left="0" w:right="0" w:firstLine="0"/>
-              <w:contextualSpacing w:val="0"/>
-              <w:jc w:val="left"/>
+              </w:rPr>
             </w:pPr>
             <w:r>
               <w:rPr>
@@ -826,7 +938,7 @@
                 <w:szCs w:val="24"/>
                 <w:rtl w:val="0"/>
               </w:rPr>
-              <w:t xml:space="preserve">Sem2</w:t>
+              <w:t xml:space="preserve">Atividades</w:t>
             </w:r>
           </w:p>
         </w:tc>
@@ -848,36 +960,11 @@
               <w:ind w:left="0" w:right="0" w:firstLine="0"/>
               <w:contextualSpacing w:val="0"/>
               <w:jc w:val="left"/>
-            </w:pPr>
-            <w:r>
               <w:rPr>
                 <w:b w:val="1"/>
                 <w:sz w:val="24"/>
                 <w:szCs w:val="24"/>
-                <w:rtl w:val="0"/>
-              </w:rPr>
-              <w:t xml:space="preserve">Sem3 </w:t>
-            </w:r>
-          </w:p>
-        </w:tc>
-        <w:tc>
-          <w:tcPr>
-            <w:tcMar>
-              <w:top w:w="100.0" w:type="dxa"/>
-              <w:left w:w="100.0" w:type="dxa"/>
-              <w:bottom w:w="100.0" w:type="dxa"/>
-              <w:right w:w="100.0" w:type="dxa"/>
-            </w:tcMar>
-          </w:tcPr>
-          <w:p>
-            <w:pPr>
-              <w:keepNext w:val="0"/>
-              <w:keepLines w:val="0"/>
-              <w:widowControl w:val="0"/>
-              <w:spacing w:after="0" w:before="0" w:line="240" w:lineRule="auto"/>
-              <w:ind w:left="0" w:right="0" w:firstLine="0"/>
-              <w:contextualSpacing w:val="0"/>
-              <w:jc w:val="left"/>
+              </w:rPr>
             </w:pPr>
             <w:r>
               <w:rPr>
@@ -886,6 +973,111 @@
                 <w:szCs w:val="24"/>
                 <w:rtl w:val="0"/>
               </w:rPr>
+              <w:t xml:space="preserve">Sem1</w:t>
+            </w:r>
+          </w:p>
+        </w:tc>
+        <w:tc>
+          <w:tcPr>
+            <w:tcMar>
+              <w:top w:w="100.0" w:type="dxa"/>
+              <w:left w:w="100.0" w:type="dxa"/>
+              <w:bottom w:w="100.0" w:type="dxa"/>
+              <w:right w:w="100.0" w:type="dxa"/>
+            </w:tcMar>
+          </w:tcPr>
+          <w:p>
+            <w:pPr>
+              <w:keepNext w:val="0"/>
+              <w:keepLines w:val="0"/>
+              <w:widowControl w:val="0"/>
+              <w:spacing w:after="0" w:before="0" w:line="240" w:lineRule="auto"/>
+              <w:ind w:left="0" w:right="0" w:firstLine="0"/>
+              <w:contextualSpacing w:val="0"/>
+              <w:jc w:val="left"/>
+              <w:rPr>
+                <w:b w:val="1"/>
+                <w:sz w:val="24"/>
+                <w:szCs w:val="24"/>
+              </w:rPr>
+            </w:pPr>
+            <w:r>
+              <w:rPr>
+                <w:b w:val="1"/>
+                <w:sz w:val="24"/>
+                <w:szCs w:val="24"/>
+                <w:rtl w:val="0"/>
+              </w:rPr>
+              <w:t xml:space="preserve">Sem2</w:t>
+            </w:r>
+          </w:p>
+        </w:tc>
+        <w:tc>
+          <w:tcPr>
+            <w:tcMar>
+              <w:top w:w="100.0" w:type="dxa"/>
+              <w:left w:w="100.0" w:type="dxa"/>
+              <w:bottom w:w="100.0" w:type="dxa"/>
+              <w:right w:w="100.0" w:type="dxa"/>
+            </w:tcMar>
+          </w:tcPr>
+          <w:p>
+            <w:pPr>
+              <w:keepNext w:val="0"/>
+              <w:keepLines w:val="0"/>
+              <w:widowControl w:val="0"/>
+              <w:spacing w:after="0" w:before="0" w:line="240" w:lineRule="auto"/>
+              <w:ind w:left="0" w:right="0" w:firstLine="0"/>
+              <w:contextualSpacing w:val="0"/>
+              <w:jc w:val="left"/>
+              <w:rPr>
+                <w:b w:val="1"/>
+                <w:sz w:val="24"/>
+                <w:szCs w:val="24"/>
+              </w:rPr>
+            </w:pPr>
+            <w:r>
+              <w:rPr>
+                <w:b w:val="1"/>
+                <w:sz w:val="24"/>
+                <w:szCs w:val="24"/>
+                <w:rtl w:val="0"/>
+              </w:rPr>
+              <w:t xml:space="preserve">Sem3 </w:t>
+            </w:r>
+          </w:p>
+        </w:tc>
+        <w:tc>
+          <w:tcPr>
+            <w:tcMar>
+              <w:top w:w="100.0" w:type="dxa"/>
+              <w:left w:w="100.0" w:type="dxa"/>
+              <w:bottom w:w="100.0" w:type="dxa"/>
+              <w:right w:w="100.0" w:type="dxa"/>
+            </w:tcMar>
+          </w:tcPr>
+          <w:p>
+            <w:pPr>
+              <w:keepNext w:val="0"/>
+              <w:keepLines w:val="0"/>
+              <w:widowControl w:val="0"/>
+              <w:spacing w:after="0" w:before="0" w:line="240" w:lineRule="auto"/>
+              <w:ind w:left="0" w:right="0" w:firstLine="0"/>
+              <w:contextualSpacing w:val="0"/>
+              <w:jc w:val="left"/>
+              <w:rPr>
+                <w:b w:val="1"/>
+                <w:sz w:val="24"/>
+                <w:szCs w:val="24"/>
+              </w:rPr>
+            </w:pPr>
+            <w:r>
+              <w:rPr>
+                <w:b w:val="1"/>
+                <w:sz w:val="24"/>
+                <w:szCs w:val="24"/>
+                <w:rtl w:val="0"/>
+              </w:rPr>
               <w:t xml:space="preserve">Sem4</w:t>
             </w:r>
           </w:p>
@@ -910,6 +1102,7 @@
               <w:ind w:left="0" w:right="0" w:firstLine="0"/>
               <w:contextualSpacing w:val="0"/>
               <w:jc w:val="center"/>
+              <w:rPr/>
             </w:pPr>
             <w:r>
               <w:rPr>
@@ -937,6 +1130,7 @@
               <w:ind w:left="0" w:right="0" w:firstLine="0"/>
               <w:contextualSpacing w:val="0"/>
               <w:jc w:val="left"/>
+              <w:rPr/>
             </w:pPr>
             <w:r>
               <w:rPr>
@@ -964,6 +1158,7 @@
               <w:ind w:left="0" w:right="0" w:firstLine="0"/>
               <w:contextualSpacing w:val="0"/>
               <w:jc w:val="center"/>
+              <w:rPr/>
             </w:pPr>
             <w:r>
               <w:rPr>
@@ -991,58 +1186,61 @@
               <w:ind w:left="0" w:right="0" w:firstLine="0"/>
               <w:contextualSpacing w:val="0"/>
               <w:jc w:val="center"/>
-            </w:pPr>
-            <w:r>
-              <w:rPr>
-                <w:rtl w:val="0"/>
-              </w:rPr>
-            </w:r>
-          </w:p>
-        </w:tc>
-        <w:tc>
-          <w:tcPr>
-            <w:tcMar>
-              <w:top w:w="100.0" w:type="dxa"/>
-              <w:left w:w="100.0" w:type="dxa"/>
-              <w:bottom w:w="100.0" w:type="dxa"/>
-              <w:right w:w="100.0" w:type="dxa"/>
-            </w:tcMar>
-          </w:tcPr>
-          <w:p>
-            <w:pPr>
-              <w:keepNext w:val="0"/>
-              <w:keepLines w:val="0"/>
-              <w:widowControl w:val="0"/>
-              <w:spacing w:after="0" w:before="0" w:line="240" w:lineRule="auto"/>
-              <w:ind w:left="0" w:right="0" w:firstLine="0"/>
-              <w:contextualSpacing w:val="0"/>
-              <w:jc w:val="center"/>
-            </w:pPr>
-            <w:r>
-              <w:rPr>
-                <w:rtl w:val="0"/>
-              </w:rPr>
-            </w:r>
-          </w:p>
-        </w:tc>
-        <w:tc>
-          <w:tcPr>
-            <w:tcMar>
-              <w:top w:w="100.0" w:type="dxa"/>
-              <w:left w:w="100.0" w:type="dxa"/>
-              <w:bottom w:w="100.0" w:type="dxa"/>
-              <w:right w:w="100.0" w:type="dxa"/>
-            </w:tcMar>
-          </w:tcPr>
-          <w:p>
-            <w:pPr>
-              <w:keepNext w:val="0"/>
-              <w:keepLines w:val="0"/>
-              <w:widowControl w:val="0"/>
-              <w:spacing w:after="0" w:before="0" w:line="240" w:lineRule="auto"/>
-              <w:ind w:left="0" w:right="0" w:firstLine="0"/>
-              <w:contextualSpacing w:val="0"/>
-              <w:jc w:val="center"/>
+              <w:rPr/>
+            </w:pPr>
+            <w:r>
+              <w:rPr>
+                <w:rtl w:val="0"/>
+              </w:rPr>
+            </w:r>
+          </w:p>
+        </w:tc>
+        <w:tc>
+          <w:tcPr>
+            <w:tcMar>
+              <w:top w:w="100.0" w:type="dxa"/>
+              <w:left w:w="100.0" w:type="dxa"/>
+              <w:bottom w:w="100.0" w:type="dxa"/>
+              <w:right w:w="100.0" w:type="dxa"/>
+            </w:tcMar>
+          </w:tcPr>
+          <w:p>
+            <w:pPr>
+              <w:keepNext w:val="0"/>
+              <w:keepLines w:val="0"/>
+              <w:widowControl w:val="0"/>
+              <w:spacing w:after="0" w:before="0" w:line="240" w:lineRule="auto"/>
+              <w:ind w:left="0" w:right="0" w:firstLine="0"/>
+              <w:contextualSpacing w:val="0"/>
+              <w:jc w:val="center"/>
+              <w:rPr/>
+            </w:pPr>
+            <w:r>
+              <w:rPr>
+                <w:rtl w:val="0"/>
+              </w:rPr>
+            </w:r>
+          </w:p>
+        </w:tc>
+        <w:tc>
+          <w:tcPr>
+            <w:tcMar>
+              <w:top w:w="100.0" w:type="dxa"/>
+              <w:left w:w="100.0" w:type="dxa"/>
+              <w:bottom w:w="100.0" w:type="dxa"/>
+              <w:right w:w="100.0" w:type="dxa"/>
+            </w:tcMar>
+          </w:tcPr>
+          <w:p>
+            <w:pPr>
+              <w:keepNext w:val="0"/>
+              <w:keepLines w:val="0"/>
+              <w:widowControl w:val="0"/>
+              <w:spacing w:after="0" w:before="0" w:line="240" w:lineRule="auto"/>
+              <w:ind w:left="0" w:right="0" w:firstLine="0"/>
+              <w:contextualSpacing w:val="0"/>
+              <w:jc w:val="center"/>
+              <w:rPr/>
             </w:pPr>
             <w:r>
               <w:rPr>
@@ -1071,6 +1269,7 @@
               <w:ind w:left="0" w:right="0" w:firstLine="0"/>
               <w:contextualSpacing w:val="0"/>
               <w:jc w:val="center"/>
+              <w:rPr/>
             </w:pPr>
             <w:r>
               <w:rPr>
@@ -1094,6 +1293,7 @@
               <w:widowControl w:val="0"/>
               <w:spacing w:line="240" w:lineRule="auto"/>
               <w:contextualSpacing w:val="0"/>
+              <w:rPr/>
             </w:pPr>
             <w:r>
               <w:rPr>
@@ -1121,32 +1321,34 @@
               <w:ind w:left="0" w:right="0" w:firstLine="0"/>
               <w:contextualSpacing w:val="0"/>
               <w:jc w:val="center"/>
-            </w:pPr>
-            <w:r>
-              <w:rPr>
-                <w:rtl w:val="0"/>
-              </w:rPr>
-            </w:r>
-          </w:p>
-        </w:tc>
-        <w:tc>
-          <w:tcPr>
-            <w:tcMar>
-              <w:top w:w="100.0" w:type="dxa"/>
-              <w:left w:w="100.0" w:type="dxa"/>
-              <w:bottom w:w="100.0" w:type="dxa"/>
-              <w:right w:w="100.0" w:type="dxa"/>
-            </w:tcMar>
-          </w:tcPr>
-          <w:p>
-            <w:pPr>
-              <w:keepNext w:val="0"/>
-              <w:keepLines w:val="0"/>
-              <w:widowControl w:val="0"/>
-              <w:spacing w:after="0" w:before="0" w:line="240" w:lineRule="auto"/>
-              <w:ind w:left="0" w:right="0" w:firstLine="0"/>
-              <w:contextualSpacing w:val="0"/>
-              <w:jc w:val="center"/>
+              <w:rPr/>
+            </w:pPr>
+            <w:r>
+              <w:rPr>
+                <w:rtl w:val="0"/>
+              </w:rPr>
+            </w:r>
+          </w:p>
+        </w:tc>
+        <w:tc>
+          <w:tcPr>
+            <w:tcMar>
+              <w:top w:w="100.0" w:type="dxa"/>
+              <w:left w:w="100.0" w:type="dxa"/>
+              <w:bottom w:w="100.0" w:type="dxa"/>
+              <w:right w:w="100.0" w:type="dxa"/>
+            </w:tcMar>
+          </w:tcPr>
+          <w:p>
+            <w:pPr>
+              <w:keepNext w:val="0"/>
+              <w:keepLines w:val="0"/>
+              <w:widowControl w:val="0"/>
+              <w:spacing w:after="0" w:before="0" w:line="240" w:lineRule="auto"/>
+              <w:ind w:left="0" w:right="0" w:firstLine="0"/>
+              <w:contextualSpacing w:val="0"/>
+              <w:jc w:val="center"/>
+              <w:rPr/>
             </w:pPr>
             <w:r>
               <w:rPr>
@@ -1174,32 +1376,34 @@
               <w:ind w:left="0" w:right="0" w:firstLine="0"/>
               <w:contextualSpacing w:val="0"/>
               <w:jc w:val="center"/>
-            </w:pPr>
-            <w:r>
-              <w:rPr>
-                <w:rtl w:val="0"/>
-              </w:rPr>
-            </w:r>
-          </w:p>
-        </w:tc>
-        <w:tc>
-          <w:tcPr>
-            <w:tcMar>
-              <w:top w:w="100.0" w:type="dxa"/>
-              <w:left w:w="100.0" w:type="dxa"/>
-              <w:bottom w:w="100.0" w:type="dxa"/>
-              <w:right w:w="100.0" w:type="dxa"/>
-            </w:tcMar>
-          </w:tcPr>
-          <w:p>
-            <w:pPr>
-              <w:keepNext w:val="0"/>
-              <w:keepLines w:val="0"/>
-              <w:widowControl w:val="0"/>
-              <w:spacing w:after="0" w:before="0" w:line="240" w:lineRule="auto"/>
-              <w:ind w:left="0" w:right="0" w:firstLine="0"/>
-              <w:contextualSpacing w:val="0"/>
-              <w:jc w:val="center"/>
+              <w:rPr/>
+            </w:pPr>
+            <w:r>
+              <w:rPr>
+                <w:rtl w:val="0"/>
+              </w:rPr>
+            </w:r>
+          </w:p>
+        </w:tc>
+        <w:tc>
+          <w:tcPr>
+            <w:tcMar>
+              <w:top w:w="100.0" w:type="dxa"/>
+              <w:left w:w="100.0" w:type="dxa"/>
+              <w:bottom w:w="100.0" w:type="dxa"/>
+              <w:right w:w="100.0" w:type="dxa"/>
+            </w:tcMar>
+          </w:tcPr>
+          <w:p>
+            <w:pPr>
+              <w:keepNext w:val="0"/>
+              <w:keepLines w:val="0"/>
+              <w:widowControl w:val="0"/>
+              <w:spacing w:after="0" w:before="0" w:line="240" w:lineRule="auto"/>
+              <w:ind w:left="0" w:right="0" w:firstLine="0"/>
+              <w:contextualSpacing w:val="0"/>
+              <w:jc w:val="center"/>
+              <w:rPr/>
             </w:pPr>
             <w:r>
               <w:rPr>
@@ -1228,6 +1432,7 @@
               <w:ind w:left="0" w:right="0" w:firstLine="0"/>
               <w:contextualSpacing w:val="0"/>
               <w:jc w:val="center"/>
+              <w:rPr/>
             </w:pPr>
             <w:r>
               <w:rPr>
@@ -1251,6 +1456,7 @@
               <w:widowControl w:val="0"/>
               <w:spacing w:line="240" w:lineRule="auto"/>
               <w:contextualSpacing w:val="0"/>
+              <w:rPr/>
             </w:pPr>
             <w:r>
               <w:rPr>
@@ -1278,32 +1484,34 @@
               <w:ind w:left="0" w:right="0" w:firstLine="0"/>
               <w:contextualSpacing w:val="0"/>
               <w:jc w:val="center"/>
-            </w:pPr>
-            <w:r>
-              <w:rPr>
-                <w:rtl w:val="0"/>
-              </w:rPr>
-            </w:r>
-          </w:p>
-        </w:tc>
-        <w:tc>
-          <w:tcPr>
-            <w:tcMar>
-              <w:top w:w="100.0" w:type="dxa"/>
-              <w:left w:w="100.0" w:type="dxa"/>
-              <w:bottom w:w="100.0" w:type="dxa"/>
-              <w:right w:w="100.0" w:type="dxa"/>
-            </w:tcMar>
-          </w:tcPr>
-          <w:p>
-            <w:pPr>
-              <w:keepNext w:val="0"/>
-              <w:keepLines w:val="0"/>
-              <w:widowControl w:val="0"/>
-              <w:spacing w:after="0" w:before="0" w:line="240" w:lineRule="auto"/>
-              <w:ind w:left="0" w:right="0" w:firstLine="0"/>
-              <w:contextualSpacing w:val="0"/>
-              <w:jc w:val="center"/>
+              <w:rPr/>
+            </w:pPr>
+            <w:r>
+              <w:rPr>
+                <w:rtl w:val="0"/>
+              </w:rPr>
+            </w:r>
+          </w:p>
+        </w:tc>
+        <w:tc>
+          <w:tcPr>
+            <w:tcMar>
+              <w:top w:w="100.0" w:type="dxa"/>
+              <w:left w:w="100.0" w:type="dxa"/>
+              <w:bottom w:w="100.0" w:type="dxa"/>
+              <w:right w:w="100.0" w:type="dxa"/>
+            </w:tcMar>
+          </w:tcPr>
+          <w:p>
+            <w:pPr>
+              <w:keepNext w:val="0"/>
+              <w:keepLines w:val="0"/>
+              <w:widowControl w:val="0"/>
+              <w:spacing w:after="0" w:before="0" w:line="240" w:lineRule="auto"/>
+              <w:ind w:left="0" w:right="0" w:firstLine="0"/>
+              <w:contextualSpacing w:val="0"/>
+              <w:jc w:val="center"/>
+              <w:rPr/>
             </w:pPr>
             <w:r>
               <w:rPr>
@@ -1331,6 +1539,7 @@
               <w:ind w:left="0" w:right="0" w:firstLine="0"/>
               <w:contextualSpacing w:val="0"/>
               <w:jc w:val="center"/>
+              <w:rPr/>
             </w:pPr>
             <w:r>
               <w:rPr>
@@ -1358,6 +1567,7 @@
               <w:ind w:left="0" w:right="0" w:firstLine="0"/>
               <w:contextualSpacing w:val="0"/>
               <w:jc w:val="center"/>
+              <w:rPr/>
             </w:pPr>
             <w:r>
               <w:rPr>
@@ -1386,6 +1596,7 @@
               <w:ind w:left="0" w:right="0" w:firstLine="0"/>
               <w:contextualSpacing w:val="0"/>
               <w:jc w:val="center"/>
+              <w:rPr/>
             </w:pPr>
             <w:r>
               <w:rPr>
@@ -1409,6 +1620,7 @@
               <w:widowControl w:val="0"/>
               <w:spacing w:line="240" w:lineRule="auto"/>
               <w:contextualSpacing w:val="0"/>
+              <w:rPr/>
             </w:pPr>
             <w:r>
               <w:rPr>
@@ -1436,32 +1648,34 @@
               <w:ind w:left="0" w:right="0" w:firstLine="0"/>
               <w:contextualSpacing w:val="0"/>
               <w:jc w:val="center"/>
-            </w:pPr>
-            <w:r>
-              <w:rPr>
-                <w:rtl w:val="0"/>
-              </w:rPr>
-            </w:r>
-          </w:p>
-        </w:tc>
-        <w:tc>
-          <w:tcPr>
-            <w:tcMar>
-              <w:top w:w="100.0" w:type="dxa"/>
-              <w:left w:w="100.0" w:type="dxa"/>
-              <w:bottom w:w="100.0" w:type="dxa"/>
-              <w:right w:w="100.0" w:type="dxa"/>
-            </w:tcMar>
-          </w:tcPr>
-          <w:p>
-            <w:pPr>
-              <w:keepNext w:val="0"/>
-              <w:keepLines w:val="0"/>
-              <w:widowControl w:val="0"/>
-              <w:spacing w:after="0" w:before="0" w:line="240" w:lineRule="auto"/>
-              <w:ind w:left="0" w:right="0" w:firstLine="0"/>
-              <w:contextualSpacing w:val="0"/>
-              <w:jc w:val="center"/>
+              <w:rPr/>
+            </w:pPr>
+            <w:r>
+              <w:rPr>
+                <w:rtl w:val="0"/>
+              </w:rPr>
+            </w:r>
+          </w:p>
+        </w:tc>
+        <w:tc>
+          <w:tcPr>
+            <w:tcMar>
+              <w:top w:w="100.0" w:type="dxa"/>
+              <w:left w:w="100.0" w:type="dxa"/>
+              <w:bottom w:w="100.0" w:type="dxa"/>
+              <w:right w:w="100.0" w:type="dxa"/>
+            </w:tcMar>
+          </w:tcPr>
+          <w:p>
+            <w:pPr>
+              <w:keepNext w:val="0"/>
+              <w:keepLines w:val="0"/>
+              <w:widowControl w:val="0"/>
+              <w:spacing w:after="0" w:before="0" w:line="240" w:lineRule="auto"/>
+              <w:ind w:left="0" w:right="0" w:firstLine="0"/>
+              <w:contextualSpacing w:val="0"/>
+              <w:jc w:val="center"/>
+              <w:rPr/>
             </w:pPr>
             <w:r>
               <w:rPr>
@@ -1489,6 +1703,7 @@
               <w:ind w:left="0" w:right="0" w:firstLine="0"/>
               <w:contextualSpacing w:val="0"/>
               <w:jc w:val="center"/>
+              <w:rPr/>
             </w:pPr>
             <w:r>
               <w:rPr>
@@ -1516,6 +1731,7 @@
               <w:ind w:left="0" w:right="0" w:firstLine="0"/>
               <w:contextualSpacing w:val="0"/>
               <w:jc w:val="center"/>
+              <w:rPr/>
             </w:pPr>
             <w:r>
               <w:rPr>
@@ -1545,6 +1761,7 @@
               <w:ind w:left="0" w:right="0" w:firstLine="0"/>
               <w:contextualSpacing w:val="0"/>
               <w:jc w:val="center"/>
+              <w:rPr/>
             </w:pPr>
             <w:r>
               <w:rPr>
@@ -1568,6 +1785,7 @@
               <w:widowControl w:val="0"/>
               <w:spacing w:line="240" w:lineRule="auto"/>
               <w:contextualSpacing w:val="0"/>
+              <w:rPr/>
             </w:pPr>
             <w:r>
               <w:rPr>
@@ -1595,32 +1813,34 @@
               <w:ind w:left="0" w:right="0" w:firstLine="0"/>
               <w:contextualSpacing w:val="0"/>
               <w:jc w:val="center"/>
-            </w:pPr>
-            <w:r>
-              <w:rPr>
-                <w:rtl w:val="0"/>
-              </w:rPr>
-            </w:r>
-          </w:p>
-        </w:tc>
-        <w:tc>
-          <w:tcPr>
-            <w:tcMar>
-              <w:top w:w="100.0" w:type="dxa"/>
-              <w:left w:w="100.0" w:type="dxa"/>
-              <w:bottom w:w="100.0" w:type="dxa"/>
-              <w:right w:w="100.0" w:type="dxa"/>
-            </w:tcMar>
-          </w:tcPr>
-          <w:p>
-            <w:pPr>
-              <w:keepNext w:val="0"/>
-              <w:keepLines w:val="0"/>
-              <w:widowControl w:val="0"/>
-              <w:spacing w:after="0" w:before="0" w:line="240" w:lineRule="auto"/>
-              <w:ind w:left="0" w:right="0" w:firstLine="0"/>
-              <w:contextualSpacing w:val="0"/>
-              <w:jc w:val="center"/>
+              <w:rPr/>
+            </w:pPr>
+            <w:r>
+              <w:rPr>
+                <w:rtl w:val="0"/>
+              </w:rPr>
+            </w:r>
+          </w:p>
+        </w:tc>
+        <w:tc>
+          <w:tcPr>
+            <w:tcMar>
+              <w:top w:w="100.0" w:type="dxa"/>
+              <w:left w:w="100.0" w:type="dxa"/>
+              <w:bottom w:w="100.0" w:type="dxa"/>
+              <w:right w:w="100.0" w:type="dxa"/>
+            </w:tcMar>
+          </w:tcPr>
+          <w:p>
+            <w:pPr>
+              <w:keepNext w:val="0"/>
+              <w:keepLines w:val="0"/>
+              <w:widowControl w:val="0"/>
+              <w:spacing w:after="0" w:before="0" w:line="240" w:lineRule="auto"/>
+              <w:ind w:left="0" w:right="0" w:firstLine="0"/>
+              <w:contextualSpacing w:val="0"/>
+              <w:jc w:val="center"/>
+              <w:rPr/>
             </w:pPr>
             <w:r>
               <w:rPr>
@@ -1648,6 +1868,7 @@
               <w:ind w:left="0" w:right="0" w:firstLine="0"/>
               <w:contextualSpacing w:val="0"/>
               <w:jc w:val="center"/>
+              <w:rPr/>
             </w:pPr>
             <w:r>
               <w:rPr>
@@ -1675,6 +1896,7 @@
               <w:ind w:left="0" w:right="0" w:firstLine="0"/>
               <w:contextualSpacing w:val="0"/>
               <w:jc w:val="center"/>
+              <w:rPr/>
             </w:pPr>
             <w:r>
               <w:rPr>
@@ -1704,6 +1926,7 @@
               <w:ind w:left="0" w:right="0" w:firstLine="0"/>
               <w:contextualSpacing w:val="0"/>
               <w:jc w:val="center"/>
+              <w:rPr/>
             </w:pPr>
             <w:r>
               <w:rPr>
@@ -1731,6 +1954,7 @@
               <w:ind w:left="0" w:right="0" w:firstLine="0"/>
               <w:contextualSpacing w:val="0"/>
               <w:jc w:val="left"/>
+              <w:rPr/>
             </w:pPr>
             <w:r>
               <w:rPr>
@@ -1758,84 +1982,88 @@
               <w:ind w:left="0" w:right="0" w:firstLine="0"/>
               <w:contextualSpacing w:val="0"/>
               <w:jc w:val="center"/>
-            </w:pPr>
-            <w:r>
-              <w:rPr>
-                <w:rtl w:val="0"/>
-              </w:rPr>
-            </w:r>
-          </w:p>
-        </w:tc>
-        <w:tc>
-          <w:tcPr>
-            <w:tcMar>
-              <w:top w:w="100.0" w:type="dxa"/>
-              <w:left w:w="100.0" w:type="dxa"/>
-              <w:bottom w:w="100.0" w:type="dxa"/>
-              <w:right w:w="100.0" w:type="dxa"/>
-            </w:tcMar>
-          </w:tcPr>
-          <w:p>
-            <w:pPr>
-              <w:keepNext w:val="0"/>
-              <w:keepLines w:val="0"/>
-              <w:widowControl w:val="0"/>
-              <w:spacing w:after="0" w:before="0" w:line="240" w:lineRule="auto"/>
-              <w:ind w:left="0" w:right="0" w:firstLine="0"/>
-              <w:contextualSpacing w:val="0"/>
-              <w:jc w:val="center"/>
-            </w:pPr>
-            <w:r>
-              <w:rPr>
-                <w:rtl w:val="0"/>
-              </w:rPr>
-            </w:r>
-          </w:p>
-        </w:tc>
-        <w:tc>
-          <w:tcPr>
-            <w:tcMar>
-              <w:top w:w="100.0" w:type="dxa"/>
-              <w:left w:w="100.0" w:type="dxa"/>
-              <w:bottom w:w="100.0" w:type="dxa"/>
-              <w:right w:w="100.0" w:type="dxa"/>
-            </w:tcMar>
-          </w:tcPr>
-          <w:p>
-            <w:pPr>
-              <w:keepNext w:val="0"/>
-              <w:keepLines w:val="0"/>
-              <w:widowControl w:val="0"/>
-              <w:spacing w:after="0" w:before="0" w:line="240" w:lineRule="auto"/>
-              <w:ind w:left="0" w:right="0" w:firstLine="0"/>
-              <w:contextualSpacing w:val="0"/>
-              <w:jc w:val="center"/>
-            </w:pPr>
-            <w:r>
-              <w:rPr>
-                <w:rtl w:val="0"/>
-              </w:rPr>
-            </w:r>
-          </w:p>
-        </w:tc>
-        <w:tc>
-          <w:tcPr>
-            <w:tcMar>
-              <w:top w:w="100.0" w:type="dxa"/>
-              <w:left w:w="100.0" w:type="dxa"/>
-              <w:bottom w:w="100.0" w:type="dxa"/>
-              <w:right w:w="100.0" w:type="dxa"/>
-            </w:tcMar>
-          </w:tcPr>
-          <w:p>
-            <w:pPr>
-              <w:keepNext w:val="0"/>
-              <w:keepLines w:val="0"/>
-              <w:widowControl w:val="0"/>
-              <w:spacing w:after="0" w:before="0" w:line="240" w:lineRule="auto"/>
-              <w:ind w:left="0" w:right="0" w:firstLine="0"/>
-              <w:contextualSpacing w:val="0"/>
-              <w:jc w:val="center"/>
+              <w:rPr/>
+            </w:pPr>
+            <w:r>
+              <w:rPr>
+                <w:rtl w:val="0"/>
+              </w:rPr>
+            </w:r>
+          </w:p>
+        </w:tc>
+        <w:tc>
+          <w:tcPr>
+            <w:tcMar>
+              <w:top w:w="100.0" w:type="dxa"/>
+              <w:left w:w="100.0" w:type="dxa"/>
+              <w:bottom w:w="100.0" w:type="dxa"/>
+              <w:right w:w="100.0" w:type="dxa"/>
+            </w:tcMar>
+          </w:tcPr>
+          <w:p>
+            <w:pPr>
+              <w:keepNext w:val="0"/>
+              <w:keepLines w:val="0"/>
+              <w:widowControl w:val="0"/>
+              <w:spacing w:after="0" w:before="0" w:line="240" w:lineRule="auto"/>
+              <w:ind w:left="0" w:right="0" w:firstLine="0"/>
+              <w:contextualSpacing w:val="0"/>
+              <w:jc w:val="center"/>
+              <w:rPr/>
+            </w:pPr>
+            <w:r>
+              <w:rPr>
+                <w:rtl w:val="0"/>
+              </w:rPr>
+            </w:r>
+          </w:p>
+        </w:tc>
+        <w:tc>
+          <w:tcPr>
+            <w:tcMar>
+              <w:top w:w="100.0" w:type="dxa"/>
+              <w:left w:w="100.0" w:type="dxa"/>
+              <w:bottom w:w="100.0" w:type="dxa"/>
+              <w:right w:w="100.0" w:type="dxa"/>
+            </w:tcMar>
+          </w:tcPr>
+          <w:p>
+            <w:pPr>
+              <w:keepNext w:val="0"/>
+              <w:keepLines w:val="0"/>
+              <w:widowControl w:val="0"/>
+              <w:spacing w:after="0" w:before="0" w:line="240" w:lineRule="auto"/>
+              <w:ind w:left="0" w:right="0" w:firstLine="0"/>
+              <w:contextualSpacing w:val="0"/>
+              <w:jc w:val="center"/>
+              <w:rPr/>
+            </w:pPr>
+            <w:r>
+              <w:rPr>
+                <w:rtl w:val="0"/>
+              </w:rPr>
+            </w:r>
+          </w:p>
+        </w:tc>
+        <w:tc>
+          <w:tcPr>
+            <w:tcMar>
+              <w:top w:w="100.0" w:type="dxa"/>
+              <w:left w:w="100.0" w:type="dxa"/>
+              <w:bottom w:w="100.0" w:type="dxa"/>
+              <w:right w:w="100.0" w:type="dxa"/>
+            </w:tcMar>
+          </w:tcPr>
+          <w:p>
+            <w:pPr>
+              <w:keepNext w:val="0"/>
+              <w:keepLines w:val="0"/>
+              <w:widowControl w:val="0"/>
+              <w:spacing w:after="0" w:before="0" w:line="240" w:lineRule="auto"/>
+              <w:ind w:left="0" w:right="0" w:firstLine="0"/>
+              <w:contextualSpacing w:val="0"/>
+              <w:jc w:val="center"/>
+              <w:rPr/>
             </w:pPr>
             <w:r>
               <w:rPr>
@@ -1865,6 +2093,7 @@
               <w:ind w:left="0" w:right="0" w:firstLine="0"/>
               <w:contextualSpacing w:val="0"/>
               <w:jc w:val="center"/>
+              <w:rPr/>
             </w:pPr>
             <w:r>
               <w:rPr>
@@ -1892,6 +2121,7 @@
               <w:ind w:left="0" w:right="0" w:firstLine="0"/>
               <w:contextualSpacing w:val="0"/>
               <w:jc w:val="left"/>
+              <w:rPr/>
             </w:pPr>
             <w:r>
               <w:rPr>
@@ -1919,84 +2149,88 @@
               <w:ind w:left="0" w:right="0" w:firstLine="0"/>
               <w:contextualSpacing w:val="0"/>
               <w:jc w:val="center"/>
-            </w:pPr>
-            <w:r>
-              <w:rPr>
-                <w:rtl w:val="0"/>
-              </w:rPr>
-            </w:r>
-          </w:p>
-        </w:tc>
-        <w:tc>
-          <w:tcPr>
-            <w:tcMar>
-              <w:top w:w="100.0" w:type="dxa"/>
-              <w:left w:w="100.0" w:type="dxa"/>
-              <w:bottom w:w="100.0" w:type="dxa"/>
-              <w:right w:w="100.0" w:type="dxa"/>
-            </w:tcMar>
-          </w:tcPr>
-          <w:p>
-            <w:pPr>
-              <w:keepNext w:val="0"/>
-              <w:keepLines w:val="0"/>
-              <w:widowControl w:val="0"/>
-              <w:spacing w:after="0" w:before="0" w:line="240" w:lineRule="auto"/>
-              <w:ind w:left="0" w:right="0" w:firstLine="0"/>
-              <w:contextualSpacing w:val="0"/>
-              <w:jc w:val="center"/>
-            </w:pPr>
-            <w:r>
-              <w:rPr>
-                <w:rtl w:val="0"/>
-              </w:rPr>
-            </w:r>
-          </w:p>
-        </w:tc>
-        <w:tc>
-          <w:tcPr>
-            <w:tcMar>
-              <w:top w:w="100.0" w:type="dxa"/>
-              <w:left w:w="100.0" w:type="dxa"/>
-              <w:bottom w:w="100.0" w:type="dxa"/>
-              <w:right w:w="100.0" w:type="dxa"/>
-            </w:tcMar>
-          </w:tcPr>
-          <w:p>
-            <w:pPr>
-              <w:keepNext w:val="0"/>
-              <w:keepLines w:val="0"/>
-              <w:widowControl w:val="0"/>
-              <w:spacing w:after="0" w:before="0" w:line="240" w:lineRule="auto"/>
-              <w:ind w:left="0" w:right="0" w:firstLine="0"/>
-              <w:contextualSpacing w:val="0"/>
-              <w:jc w:val="center"/>
-            </w:pPr>
-            <w:r>
-              <w:rPr>
-                <w:rtl w:val="0"/>
-              </w:rPr>
-            </w:r>
-          </w:p>
-        </w:tc>
-        <w:tc>
-          <w:tcPr>
-            <w:tcMar>
-              <w:top w:w="100.0" w:type="dxa"/>
-              <w:left w:w="100.0" w:type="dxa"/>
-              <w:bottom w:w="100.0" w:type="dxa"/>
-              <w:right w:w="100.0" w:type="dxa"/>
-            </w:tcMar>
-          </w:tcPr>
-          <w:p>
-            <w:pPr>
-              <w:keepNext w:val="0"/>
-              <w:keepLines w:val="0"/>
-              <w:widowControl w:val="0"/>
-              <w:spacing w:after="0" w:before="0" w:line="240" w:lineRule="auto"/>
-              <w:ind w:left="0" w:right="0" w:firstLine="0"/>
-              <w:contextualSpacing w:val="0"/>
-              <w:jc w:val="center"/>
+              <w:rPr/>
+            </w:pPr>
+            <w:r>
+              <w:rPr>
+                <w:rtl w:val="0"/>
+              </w:rPr>
+            </w:r>
+          </w:p>
+        </w:tc>
+        <w:tc>
+          <w:tcPr>
+            <w:tcMar>
+              <w:top w:w="100.0" w:type="dxa"/>
+              <w:left w:w="100.0" w:type="dxa"/>
+              <w:bottom w:w="100.0" w:type="dxa"/>
+              <w:right w:w="100.0" w:type="dxa"/>
+            </w:tcMar>
+          </w:tcPr>
+          <w:p>
+            <w:pPr>
+              <w:keepNext w:val="0"/>
+              <w:keepLines w:val="0"/>
+              <w:widowControl w:val="0"/>
+              <w:spacing w:after="0" w:before="0" w:line="240" w:lineRule="auto"/>
+              <w:ind w:left="0" w:right="0" w:firstLine="0"/>
+              <w:contextualSpacing w:val="0"/>
+              <w:jc w:val="center"/>
+              <w:rPr/>
+            </w:pPr>
+            <w:r>
+              <w:rPr>
+                <w:rtl w:val="0"/>
+              </w:rPr>
+            </w:r>
+          </w:p>
+        </w:tc>
+        <w:tc>
+          <w:tcPr>
+            <w:tcMar>
+              <w:top w:w="100.0" w:type="dxa"/>
+              <w:left w:w="100.0" w:type="dxa"/>
+              <w:bottom w:w="100.0" w:type="dxa"/>
+              <w:right w:w="100.0" w:type="dxa"/>
+            </w:tcMar>
+          </w:tcPr>
+          <w:p>
+            <w:pPr>
+              <w:keepNext w:val="0"/>
+              <w:keepLines w:val="0"/>
+              <w:widowControl w:val="0"/>
+              <w:spacing w:after="0" w:before="0" w:line="240" w:lineRule="auto"/>
+              <w:ind w:left="0" w:right="0" w:firstLine="0"/>
+              <w:contextualSpacing w:val="0"/>
+              <w:jc w:val="center"/>
+              <w:rPr/>
+            </w:pPr>
+            <w:r>
+              <w:rPr>
+                <w:rtl w:val="0"/>
+              </w:rPr>
+            </w:r>
+          </w:p>
+        </w:tc>
+        <w:tc>
+          <w:tcPr>
+            <w:tcMar>
+              <w:top w:w="100.0" w:type="dxa"/>
+              <w:left w:w="100.0" w:type="dxa"/>
+              <w:bottom w:w="100.0" w:type="dxa"/>
+              <w:right w:w="100.0" w:type="dxa"/>
+            </w:tcMar>
+          </w:tcPr>
+          <w:p>
+            <w:pPr>
+              <w:keepNext w:val="0"/>
+              <w:keepLines w:val="0"/>
+              <w:widowControl w:val="0"/>
+              <w:spacing w:after="0" w:before="0" w:line="240" w:lineRule="auto"/>
+              <w:ind w:left="0" w:right="0" w:firstLine="0"/>
+              <w:contextualSpacing w:val="0"/>
+              <w:jc w:val="center"/>
+              <w:rPr/>
             </w:pPr>
             <w:r>
               <w:rPr>
@@ -2026,6 +2260,7 @@
               <w:ind w:left="0" w:right="0" w:firstLine="0"/>
               <w:contextualSpacing w:val="0"/>
               <w:jc w:val="center"/>
+              <w:rPr/>
             </w:pPr>
             <w:r>
               <w:rPr>
@@ -2053,6 +2288,7 @@
               <w:ind w:left="0" w:right="0" w:firstLine="0"/>
               <w:contextualSpacing w:val="0"/>
               <w:jc w:val="left"/>
+              <w:rPr/>
             </w:pPr>
             <w:r>
               <w:rPr>
@@ -2080,84 +2316,88 @@
               <w:ind w:left="0" w:right="0" w:firstLine="0"/>
               <w:contextualSpacing w:val="0"/>
               <w:jc w:val="center"/>
-            </w:pPr>
-            <w:r>
-              <w:rPr>
-                <w:rtl w:val="0"/>
-              </w:rPr>
-            </w:r>
-          </w:p>
-        </w:tc>
-        <w:tc>
-          <w:tcPr>
-            <w:tcMar>
-              <w:top w:w="100.0" w:type="dxa"/>
-              <w:left w:w="100.0" w:type="dxa"/>
-              <w:bottom w:w="100.0" w:type="dxa"/>
-              <w:right w:w="100.0" w:type="dxa"/>
-            </w:tcMar>
-          </w:tcPr>
-          <w:p>
-            <w:pPr>
-              <w:keepNext w:val="0"/>
-              <w:keepLines w:val="0"/>
-              <w:widowControl w:val="0"/>
-              <w:spacing w:after="0" w:before="0" w:line="240" w:lineRule="auto"/>
-              <w:ind w:left="0" w:right="0" w:firstLine="0"/>
-              <w:contextualSpacing w:val="0"/>
-              <w:jc w:val="center"/>
-            </w:pPr>
-            <w:r>
-              <w:rPr>
-                <w:rtl w:val="0"/>
-              </w:rPr>
-            </w:r>
-          </w:p>
-        </w:tc>
-        <w:tc>
-          <w:tcPr>
-            <w:tcMar>
-              <w:top w:w="100.0" w:type="dxa"/>
-              <w:left w:w="100.0" w:type="dxa"/>
-              <w:bottom w:w="100.0" w:type="dxa"/>
-              <w:right w:w="100.0" w:type="dxa"/>
-            </w:tcMar>
-          </w:tcPr>
-          <w:p>
-            <w:pPr>
-              <w:keepNext w:val="0"/>
-              <w:keepLines w:val="0"/>
-              <w:widowControl w:val="0"/>
-              <w:spacing w:after="0" w:before="0" w:line="240" w:lineRule="auto"/>
-              <w:ind w:left="0" w:right="0" w:firstLine="0"/>
-              <w:contextualSpacing w:val="0"/>
-              <w:jc w:val="center"/>
-            </w:pPr>
-            <w:r>
-              <w:rPr>
-                <w:rtl w:val="0"/>
-              </w:rPr>
-            </w:r>
-          </w:p>
-        </w:tc>
-        <w:tc>
-          <w:tcPr>
-            <w:tcMar>
-              <w:top w:w="100.0" w:type="dxa"/>
-              <w:left w:w="100.0" w:type="dxa"/>
-              <w:bottom w:w="100.0" w:type="dxa"/>
-              <w:right w:w="100.0" w:type="dxa"/>
-            </w:tcMar>
-          </w:tcPr>
-          <w:p>
-            <w:pPr>
-              <w:keepNext w:val="0"/>
-              <w:keepLines w:val="0"/>
-              <w:widowControl w:val="0"/>
-              <w:spacing w:after="0" w:before="0" w:line="240" w:lineRule="auto"/>
-              <w:ind w:left="0" w:right="0" w:firstLine="0"/>
-              <w:contextualSpacing w:val="0"/>
-              <w:jc w:val="center"/>
+              <w:rPr/>
+            </w:pPr>
+            <w:r>
+              <w:rPr>
+                <w:rtl w:val="0"/>
+              </w:rPr>
+            </w:r>
+          </w:p>
+        </w:tc>
+        <w:tc>
+          <w:tcPr>
+            <w:tcMar>
+              <w:top w:w="100.0" w:type="dxa"/>
+              <w:left w:w="100.0" w:type="dxa"/>
+              <w:bottom w:w="100.0" w:type="dxa"/>
+              <w:right w:w="100.0" w:type="dxa"/>
+            </w:tcMar>
+          </w:tcPr>
+          <w:p>
+            <w:pPr>
+              <w:keepNext w:val="0"/>
+              <w:keepLines w:val="0"/>
+              <w:widowControl w:val="0"/>
+              <w:spacing w:after="0" w:before="0" w:line="240" w:lineRule="auto"/>
+              <w:ind w:left="0" w:right="0" w:firstLine="0"/>
+              <w:contextualSpacing w:val="0"/>
+              <w:jc w:val="center"/>
+              <w:rPr/>
+            </w:pPr>
+            <w:r>
+              <w:rPr>
+                <w:rtl w:val="0"/>
+              </w:rPr>
+            </w:r>
+          </w:p>
+        </w:tc>
+        <w:tc>
+          <w:tcPr>
+            <w:tcMar>
+              <w:top w:w="100.0" w:type="dxa"/>
+              <w:left w:w="100.0" w:type="dxa"/>
+              <w:bottom w:w="100.0" w:type="dxa"/>
+              <w:right w:w="100.0" w:type="dxa"/>
+            </w:tcMar>
+          </w:tcPr>
+          <w:p>
+            <w:pPr>
+              <w:keepNext w:val="0"/>
+              <w:keepLines w:val="0"/>
+              <w:widowControl w:val="0"/>
+              <w:spacing w:after="0" w:before="0" w:line="240" w:lineRule="auto"/>
+              <w:ind w:left="0" w:right="0" w:firstLine="0"/>
+              <w:contextualSpacing w:val="0"/>
+              <w:jc w:val="center"/>
+              <w:rPr/>
+            </w:pPr>
+            <w:r>
+              <w:rPr>
+                <w:rtl w:val="0"/>
+              </w:rPr>
+            </w:r>
+          </w:p>
+        </w:tc>
+        <w:tc>
+          <w:tcPr>
+            <w:tcMar>
+              <w:top w:w="100.0" w:type="dxa"/>
+              <w:left w:w="100.0" w:type="dxa"/>
+              <w:bottom w:w="100.0" w:type="dxa"/>
+              <w:right w:w="100.0" w:type="dxa"/>
+            </w:tcMar>
+          </w:tcPr>
+          <w:p>
+            <w:pPr>
+              <w:keepNext w:val="0"/>
+              <w:keepLines w:val="0"/>
+              <w:widowControl w:val="0"/>
+              <w:spacing w:after="0" w:before="0" w:line="240" w:lineRule="auto"/>
+              <w:ind w:left="0" w:right="0" w:firstLine="0"/>
+              <w:contextualSpacing w:val="0"/>
+              <w:jc w:val="center"/>
+              <w:rPr/>
             </w:pPr>
             <w:r>
               <w:rPr>
@@ -2172,6 +2412,7 @@
     <w:p>
       <w:pPr>
         <w:contextualSpacing w:val="0"/>
+        <w:rPr/>
       </w:pPr>
       <w:r>
         <w:rPr>
@@ -2188,22 +2429,32 @@
     <w:p>
       <w:pPr>
         <w:contextualSpacing w:val="0"/>
-      </w:pPr>
-      <w:r>
-        <w:rPr>
-          <w:rtl w:val="0"/>
-        </w:rPr>
-      </w:r>
-    </w:p>
-    <w:p>
-      <w:pPr>
-        <w:contextualSpacing w:val="0"/>
-      </w:pPr>
-      <w:r>
         <w:rPr>
           <w:b w:val="1"/>
           <w:sz w:val="30"/>
           <w:szCs w:val="30"/>
+        </w:rPr>
+      </w:pPr>
+      <w:r>
+        <w:rPr>
+          <w:rtl w:val="0"/>
+        </w:rPr>
+      </w:r>
+    </w:p>
+    <w:p>
+      <w:pPr>
+        <w:contextualSpacing w:val="0"/>
+        <w:rPr>
+          <w:b w:val="1"/>
+          <w:sz w:val="30"/>
+          <w:szCs w:val="30"/>
+        </w:rPr>
+      </w:pPr>
+      <w:r>
+        <w:rPr>
+          <w:b w:val="1"/>
+          <w:sz w:val="30"/>
+          <w:szCs w:val="30"/>
           <w:rtl w:val="0"/>
         </w:rPr>
         <w:t xml:space="preserve">Resultados dos Playtest</w:t>
@@ -2212,6 +2463,7 @@
     <w:p>
       <w:pPr>
         <w:contextualSpacing w:val="0"/>
+        <w:rPr/>
       </w:pPr>
       <w:r>
         <w:rPr>

</xml_diff>